<commit_message>
Autlização do sistema. Sistema limpo, tendo sido deletado arquivos de teste e desnecessários.
</commit_message>
<xml_diff>
--- a/SisAlbatroz/docs/todolist.docx
+++ b/SisAlbatroz/docs/todolist.docx
@@ -153,14 +153,29 @@
         </w:rPr>
         <w:t>3) Adicionar o nome do observador ao arquivo da foto;</w:t>
       </w:r>
-    </w:p>
-    <w:p>
-      <w:pPr>
-        <w:pStyle w:val="TextosemFormatao"/>
-        <w:rPr>
-          <w:rFonts w:ascii="Courier New" w:hAnsi="Courier New" w:cs="Courier New"/>
-        </w:rPr>
-      </w:pPr>
+      <w:r>
+        <w:rPr>
+          <w:rFonts w:ascii="Courier New" w:hAnsi="Courier New" w:cs="Courier New"/>
+        </w:rPr>
+        <w:t xml:space="preserve"> </w:t>
+      </w:r>
+      <w:r>
+        <w:rPr>
+          <w:rFonts w:ascii="Courier New" w:hAnsi="Courier New" w:cs="Courier New"/>
+          <w:b/>
+          <w:color w:val="FF0000"/>
+        </w:rPr>
+        <w:t>A fazer</w:t>
+      </w:r>
+    </w:p>
+    <w:p>
+      <w:pPr>
+        <w:pStyle w:val="TextosemFormatao"/>
+        <w:rPr>
+          <w:rFonts w:ascii="Courier New" w:hAnsi="Courier New" w:cs="Courier New"/>
+        </w:rPr>
+      </w:pPr>
+      <w:bookmarkStart w:id="0" w:name="_GoBack"/>
     </w:p>
     <w:p>
       <w:pPr>
@@ -184,6 +199,7 @@
       </w:r>
       <w:proofErr w:type="spellEnd"/>
     </w:p>
+    <w:bookmarkEnd w:id="0"/>
     <w:p>
       <w:pPr>
         <w:pStyle w:val="TextosemFormatao"/>
@@ -247,6 +263,7 @@
         <w:pStyle w:val="TextosemFormatao"/>
         <w:rPr>
           <w:rFonts w:ascii="Courier New" w:hAnsi="Courier New" w:cs="Courier New"/>
+          <w:u w:val="single"/>
         </w:rPr>
       </w:pPr>
       <w:r>
@@ -617,6 +634,12 @@
         </w:rPr>
         <w:t xml:space="preserve"> e nome do observador.</w:t>
       </w:r>
+      <w:r>
+        <w:rPr>
+          <w:rFonts w:ascii="Courier New" w:hAnsi="Courier New" w:cs="Courier New"/>
+        </w:rPr>
+        <w:t xml:space="preserve"> </w:t>
+      </w:r>
     </w:p>
     <w:p>
       <w:pPr>
@@ -659,6 +682,22 @@
         </w:rPr>
         <w:t xml:space="preserve"> e Nome do observador";</w:t>
       </w:r>
+      <w:r>
+        <w:rPr>
+          <w:rFonts w:ascii="Courier New" w:hAnsi="Courier New" w:cs="Courier New"/>
+          <w:b/>
+          <w:color w:val="00B050"/>
+        </w:rPr>
+        <w:t xml:space="preserve"> </w:t>
+      </w:r>
+      <w:r>
+        <w:rPr>
+          <w:rFonts w:ascii="Courier New" w:hAnsi="Courier New" w:cs="Courier New"/>
+          <w:b/>
+          <w:color w:val="00B050"/>
+        </w:rPr>
+        <w:t>OK AS 10/03/14</w:t>
+      </w:r>
     </w:p>
     <w:p>
       <w:pPr>
@@ -877,12 +916,27 @@
         </w:rPr>
         <w:t xml:space="preserve"> de dados.</w:t>
       </w:r>
-    </w:p>
-    <w:p>
-      <w:pPr>
-        <w:pStyle w:val="TextosemFormatao"/>
-        <w:rPr>
-          <w:rFonts w:ascii="Courier New" w:hAnsi="Courier New" w:cs="Courier New"/>
+      <w:r>
+        <w:rPr>
+          <w:rFonts w:ascii="Courier New" w:hAnsi="Courier New" w:cs="Courier New"/>
+        </w:rPr>
+        <w:t xml:space="preserve"> </w:t>
+      </w:r>
+      <w:r>
+        <w:rPr>
+          <w:rFonts w:ascii="Courier New" w:hAnsi="Courier New" w:cs="Courier New"/>
+          <w:b/>
+          <w:color w:val="00B050"/>
+        </w:rPr>
+        <w:t>OK AS 10/03/14</w:t>
+      </w:r>
+    </w:p>
+    <w:p>
+      <w:pPr>
+        <w:pStyle w:val="TextosemFormatao"/>
+        <w:rPr>
+          <w:rFonts w:ascii="Courier New" w:hAnsi="Courier New" w:cs="Courier New"/>
+          <w:u w:val="single"/>
         </w:rPr>
       </w:pPr>
       <w:r>
@@ -919,6 +973,20 @@
         </w:rPr>
         <w:t>;</w:t>
       </w:r>
+      <w:r>
+        <w:rPr>
+          <w:rFonts w:ascii="Courier New" w:hAnsi="Courier New" w:cs="Courier New"/>
+        </w:rPr>
+        <w:t xml:space="preserve"> </w:t>
+      </w:r>
+      <w:r>
+        <w:rPr>
+          <w:rFonts w:ascii="Courier New" w:hAnsi="Courier New" w:cs="Courier New"/>
+          <w:b/>
+          <w:color w:val="00B050"/>
+        </w:rPr>
+        <w:t>OK AS 10/03/14</w:t>
+      </w:r>
     </w:p>
     <w:p>
       <w:pPr>
@@ -1119,6 +1187,20 @@
         </w:rPr>
         <w:t>.</w:t>
       </w:r>
+      <w:r>
+        <w:rPr>
+          <w:rFonts w:ascii="Courier New" w:hAnsi="Courier New" w:cs="Courier New"/>
+        </w:rPr>
+        <w:t xml:space="preserve"> </w:t>
+      </w:r>
+      <w:r>
+        <w:rPr>
+          <w:rFonts w:ascii="Courier New" w:hAnsi="Courier New" w:cs="Courier New"/>
+          <w:b/>
+          <w:color w:val="00B050"/>
+        </w:rPr>
+        <w:t>OK AS 10/03/14</w:t>
+      </w:r>
     </w:p>
     <w:p>
       <w:pPr>
@@ -1177,6 +1259,22 @@
         </w:rPr>
         <w:t>;</w:t>
       </w:r>
+      <w:r>
+        <w:rPr>
+          <w:rFonts w:ascii="Courier New" w:hAnsi="Courier New" w:cs="Courier New"/>
+          <w:b/>
+          <w:color w:val="00B050"/>
+        </w:rPr>
+        <w:t xml:space="preserve"> </w:t>
+      </w:r>
+      <w:r>
+        <w:rPr>
+          <w:rFonts w:ascii="Courier New" w:hAnsi="Courier New" w:cs="Courier New"/>
+          <w:b/>
+          <w:color w:val="00B050"/>
+        </w:rPr>
+        <w:t>OK AS 10/03/14</w:t>
+      </w:r>
     </w:p>
     <w:p>
       <w:pPr>
@@ -1285,6 +1383,7 @@
         <w:rPr>
           <w:rFonts w:ascii="Courier New" w:hAnsi="Courier New" w:cs="Courier New"/>
         </w:rPr>
+        <w:lastRenderedPageBreak/>
         <w:tab/>
         <w:t xml:space="preserve">- Data, Isca tingida, </w:t>
       </w:r>
@@ -1364,7 +1463,6 @@
         <w:rPr>
           <w:rFonts w:ascii="Courier New" w:hAnsi="Courier New" w:cs="Courier New"/>
         </w:rPr>
-        <w:lastRenderedPageBreak/>
         <w:t xml:space="preserve">   - div2 = Contagens</w:t>
       </w:r>
     </w:p>
@@ -1588,6 +1686,20 @@
         </w:rPr>
         <w:t>.</w:t>
       </w:r>
+      <w:r>
+        <w:rPr>
+          <w:rFonts w:ascii="Courier New" w:hAnsi="Courier New" w:cs="Courier New"/>
+        </w:rPr>
+        <w:t xml:space="preserve"> </w:t>
+      </w:r>
+      <w:r>
+        <w:rPr>
+          <w:rFonts w:ascii="Courier New" w:hAnsi="Courier New" w:cs="Courier New"/>
+          <w:b/>
+          <w:color w:val="00B050"/>
+        </w:rPr>
+        <w:t>OK AS 10/03/14</w:t>
+      </w:r>
     </w:p>
     <w:p>
       <w:pPr>
@@ -1694,6 +1806,20 @@
         </w:rPr>
         <w:t xml:space="preserve"> e contagem-por-do-sol</w:t>
       </w:r>
+      <w:r>
+        <w:rPr>
+          <w:rFonts w:ascii="Courier New" w:hAnsi="Courier New" w:cs="Courier New"/>
+        </w:rPr>
+        <w:t xml:space="preserve"> </w:t>
+      </w:r>
+      <w:r>
+        <w:rPr>
+          <w:rFonts w:ascii="Courier New" w:hAnsi="Courier New" w:cs="Courier New"/>
+          <w:b/>
+          <w:color w:val="00B050"/>
+        </w:rPr>
+        <w:t>OK AS 10/03/14</w:t>
+      </w:r>
     </w:p>
     <w:p>
       <w:pPr>
@@ -1858,6 +1984,20 @@
         </w:rPr>
         <w:t xml:space="preserve"> e contagem-por-do-sol</w:t>
       </w:r>
+      <w:r>
+        <w:rPr>
+          <w:rFonts w:ascii="Courier New" w:hAnsi="Courier New" w:cs="Courier New"/>
+        </w:rPr>
+        <w:t xml:space="preserve"> </w:t>
+      </w:r>
+      <w:r>
+        <w:rPr>
+          <w:rFonts w:ascii="Courier New" w:hAnsi="Courier New" w:cs="Courier New"/>
+          <w:b/>
+          <w:color w:val="00B050"/>
+        </w:rPr>
+        <w:t>OK AS 10/03/14</w:t>
+      </w:r>
     </w:p>
     <w:p>
       <w:pPr>
@@ -2028,6 +2168,7 @@
         <w:pStyle w:val="TextosemFormatao"/>
         <w:rPr>
           <w:rFonts w:ascii="Courier New" w:hAnsi="Courier New" w:cs="Courier New"/>
+          <w:u w:val="single"/>
         </w:rPr>
       </w:pPr>
       <w:r>
@@ -2050,6 +2191,20 @@
         </w:rPr>
         <w:t>, contagem-por-do-sol e contagem aves boia radio</w:t>
       </w:r>
+      <w:r>
+        <w:rPr>
+          <w:rFonts w:ascii="Courier New" w:hAnsi="Courier New" w:cs="Courier New"/>
+        </w:rPr>
+        <w:t xml:space="preserve"> </w:t>
+      </w:r>
+      <w:r>
+        <w:rPr>
+          <w:rFonts w:ascii="Courier New" w:hAnsi="Courier New" w:cs="Courier New"/>
+          <w:b/>
+          <w:color w:val="00B050"/>
+        </w:rPr>
+        <w:t>OK AS 10/03/14</w:t>
+      </w:r>
     </w:p>
     <w:p>
       <w:pPr>
@@ -2109,8 +2264,6 @@
           <w:u w:val="single"/>
         </w:rPr>
       </w:pPr>
-      <w:bookmarkStart w:id="0" w:name="_GoBack"/>
-      <w:bookmarkEnd w:id="0"/>
     </w:p>
     <w:p>
       <w:pPr>

</xml_diff>